<commit_message>
@isabelCalberti - Alterações Analytics
</commit_message>
<xml_diff>
--- a/Documentação/Analytics.docx
+++ b/Documentação/Analytics.docx
@@ -12,209 +12,363 @@
     </w:p>
     <w:p/>
     <w:p>
+      <w:pPr>
+        <w:spacing w:before="0" w:after="0" w:line="360" w:lineRule="auto"/>
+        <w:ind w:firstLine="709"/>
+        <w:jc w:val="both"/>
+        <w:rPr>
+          <w:rFonts w:ascii="Arial" w:hAnsi="Arial" w:cs="Arial"/>
+          <w:color w:val="000000" w:themeColor="text1"/>
+          <w:sz w:val="24"/>
+          <w:szCs w:val="24"/>
+        </w:rPr>
+      </w:pPr>
       <w:r>
-        <w:t xml:space="preserve">Para o projeto individual baseei o </w:t>
+        <w:rPr>
+          <w:rFonts w:ascii="Arial" w:hAnsi="Arial" w:cs="Arial"/>
+          <w:color w:val="000000" w:themeColor="text1"/>
+          <w:sz w:val="24"/>
+          <w:szCs w:val="24"/>
+        </w:rPr>
+        <w:t xml:space="preserve">O projeto </w:t>
       </w:r>
-      <w:proofErr w:type="spellStart"/>
       <w:r>
-        <w:t>analytics</w:t>
+        <w:rPr>
+          <w:rFonts w:ascii="Arial" w:hAnsi="Arial" w:cs="Arial"/>
+          <w:color w:val="000000" w:themeColor="text1"/>
+          <w:sz w:val="24"/>
+          <w:szCs w:val="24"/>
+        </w:rPr>
+        <w:t>Beleza de Girassol é um projeto individual cujo objetivo é d</w:t>
       </w:r>
-      <w:proofErr w:type="spellEnd"/>
       <w:r>
-        <w:t xml:space="preserve"> na classificação do site e na utilidade do conteúdo.</w:t>
+        <w:rPr>
+          <w:rFonts w:ascii="Arial" w:hAnsi="Arial" w:cs="Arial"/>
+          <w:color w:val="000000" w:themeColor="text1"/>
+          <w:sz w:val="24"/>
+          <w:szCs w:val="24"/>
+        </w:rPr>
+        <w:t>esenvolver uma aplicação web com um tema que represente a mim ou algo que gosto, focando no aprendizado individual e na aplicação das disciplinas técnicas aprendidas em sala de aula.</w:t>
       </w:r>
     </w:p>
     <w:p>
+      <w:pPr>
+        <w:spacing w:before="0" w:after="0" w:line="360" w:lineRule="auto"/>
+        <w:ind w:firstLine="709"/>
+        <w:jc w:val="both"/>
+        <w:rPr>
+          <w:rFonts w:ascii="Arial" w:hAnsi="Arial" w:cs="Arial"/>
+          <w:color w:val="000000" w:themeColor="text1"/>
+          <w:sz w:val="24"/>
+          <w:szCs w:val="24"/>
+        </w:rPr>
+      </w:pPr>
       <w:r>
-        <w:t xml:space="preserve">Ficando da seguinte forma: </w:t>
-      </w:r>
-    </w:p>
-    <w:p/>
-    <w:p>
-      <w:r>
-        <w:t>Classificação - Meta</w:t>
+        <w:rPr>
+          <w:rFonts w:ascii="Arial" w:hAnsi="Arial" w:cs="Arial"/>
+          <w:color w:val="000000" w:themeColor="text1"/>
+          <w:sz w:val="24"/>
+          <w:szCs w:val="24"/>
+        </w:rPr>
+        <w:t>Com ele posso transmitir informações sobre girassol para outras pessoas em apenas um só lugar e monitorar a classificação do conteúdo do site através do feedback dos usuários.</w:t>
       </w:r>
     </w:p>
     <w:p>
+      <w:pPr>
+        <w:spacing w:before="0" w:after="0" w:line="360" w:lineRule="auto"/>
+        <w:ind w:firstLine="709"/>
+        <w:jc w:val="both"/>
+        <w:rPr>
+          <w:rFonts w:ascii="Arial" w:hAnsi="Arial" w:cs="Arial"/>
+          <w:color w:val="000000" w:themeColor="text1"/>
+          <w:sz w:val="24"/>
+          <w:szCs w:val="24"/>
+        </w:rPr>
+      </w:pPr>
       <w:r>
-        <w:t xml:space="preserve">25% </w:t>
+        <w:rPr>
+          <w:rFonts w:ascii="Arial" w:hAnsi="Arial" w:cs="Arial"/>
+          <w:color w:val="000000" w:themeColor="text1"/>
+          <w:sz w:val="24"/>
+          <w:szCs w:val="24"/>
+        </w:rPr>
+        <w:t xml:space="preserve">Para que </w:t>
       </w:r>
       <w:r>
-        <w:t xml:space="preserve">          </w:t>
+        <w:rPr>
+          <w:rFonts w:ascii="Arial" w:hAnsi="Arial" w:cs="Arial"/>
+          <w:color w:val="000000" w:themeColor="text1"/>
+          <w:sz w:val="24"/>
+          <w:szCs w:val="24"/>
+        </w:rPr>
+        <w:t xml:space="preserve">o conteúdo </w:t>
       </w:r>
       <w:r>
-        <w:t>50%</w:t>
+        <w:rPr>
+          <w:rFonts w:ascii="Arial" w:hAnsi="Arial" w:cs="Arial"/>
+          <w:color w:val="000000" w:themeColor="text1"/>
+          <w:sz w:val="24"/>
+          <w:szCs w:val="24"/>
+        </w:rPr>
+        <w:t xml:space="preserve">do </w:t>
       </w:r>
       <w:r>
-        <w:t xml:space="preserve">          </w:t>
+        <w:rPr>
+          <w:rFonts w:ascii="Arial" w:hAnsi="Arial" w:cs="Arial"/>
+          <w:color w:val="000000" w:themeColor="text1"/>
+          <w:sz w:val="24"/>
+          <w:szCs w:val="24"/>
+        </w:rPr>
+        <w:t>site se mantenha atualizado f</w:t>
       </w:r>
       <w:r>
-        <w:t xml:space="preserve"> 75%</w:t>
+        <w:rPr>
+          <w:rFonts w:ascii="Arial" w:hAnsi="Arial" w:cs="Arial"/>
+          <w:color w:val="000000" w:themeColor="text1"/>
+          <w:sz w:val="24"/>
+          <w:szCs w:val="24"/>
+        </w:rPr>
+        <w:t xml:space="preserve">oram criadas maneiras </w:t>
       </w:r>
       <w:r>
-        <w:t xml:space="preserve">        </w:t>
+        <w:rPr>
+          <w:rFonts w:ascii="Arial" w:hAnsi="Arial" w:cs="Arial"/>
+          <w:color w:val="000000" w:themeColor="text1"/>
+          <w:sz w:val="24"/>
+          <w:szCs w:val="24"/>
+        </w:rPr>
+        <w:t xml:space="preserve">para medir </w:t>
       </w:r>
       <w:r>
-        <w:t xml:space="preserve"> 100% </w:t>
+        <w:rPr>
+          <w:rFonts w:ascii="Arial" w:hAnsi="Arial" w:cs="Arial"/>
+          <w:color w:val="000000" w:themeColor="text1"/>
+          <w:sz w:val="24"/>
+          <w:szCs w:val="24"/>
+        </w:rPr>
+        <w:t>seu contexto e utilidade</w:t>
       </w:r>
       <w:r>
-        <w:t xml:space="preserve">           </w:t>
+        <w:rPr>
+          <w:rFonts w:ascii="Arial" w:hAnsi="Arial" w:cs="Arial"/>
+          <w:color w:val="000000" w:themeColor="text1"/>
+          <w:sz w:val="24"/>
+          <w:szCs w:val="24"/>
+        </w:rPr>
+        <w:t xml:space="preserve">. </w:t>
       </w:r>
-    </w:p>
-    <w:p/>
-    <w:p>
       <w:r>
-        <w:t>1-3             4-5       6-8            9-10</w:t>
-      </w:r>
-    </w:p>
-    <w:p/>
-    <w:p>
-      <w:r>
+        <w:rPr>
+          <w:rFonts w:ascii="Arial" w:hAnsi="Arial" w:cs="Arial"/>
+          <w:color w:val="000000" w:themeColor="text1"/>
+          <w:sz w:val="24"/>
+          <w:szCs w:val="24"/>
+        </w:rPr>
         <w:t>Assim foi estabelecido ao projeto:</w:t>
       </w:r>
     </w:p>
     <w:p>
+      <w:pPr>
+        <w:pStyle w:val="PargrafodaLista"/>
+        <w:numPr>
+          <w:ilvl w:val="0"/>
+          <w:numId w:val="13"/>
+        </w:numPr>
+        <w:spacing w:before="0" w:after="0" w:line="360" w:lineRule="auto"/>
+        <w:jc w:val="both"/>
+        <w:rPr>
+          <w:rFonts w:ascii="Arial" w:hAnsi="Arial" w:cs="Arial"/>
+          <w:color w:val="000000" w:themeColor="text1"/>
+          <w:sz w:val="24"/>
+          <w:szCs w:val="24"/>
+        </w:rPr>
+      </w:pPr>
       <w:r>
-        <w:t xml:space="preserve">uma faixa de classificação </w:t>
-      </w:r>
-      <w:proofErr w:type="gramStart"/>
-      <w:r>
-        <w:t>critico</w:t>
-      </w:r>
-      <w:proofErr w:type="gramEnd"/>
-      <w:r>
-        <w:t xml:space="preserve"> na cor vermelha,</w:t>
+        <w:rPr>
+          <w:rFonts w:ascii="Arial" w:hAnsi="Arial" w:cs="Arial"/>
+          <w:color w:val="000000" w:themeColor="text1"/>
+          <w:sz w:val="24"/>
+          <w:szCs w:val="24"/>
+        </w:rPr>
+        <w:t>uma faixa na cor vermelha, de classificação crítico</w:t>
       </w:r>
       <w:r>
-        <w:t xml:space="preserve"> </w:t>
+        <w:rPr>
+          <w:rFonts w:ascii="Arial" w:hAnsi="Arial" w:cs="Arial"/>
+          <w:color w:val="000000" w:themeColor="text1"/>
+          <w:sz w:val="24"/>
+          <w:szCs w:val="24"/>
+        </w:rPr>
+        <w:t xml:space="preserve">, </w:t>
       </w:r>
       <w:r>
-        <w:t xml:space="preserve">estando dentro dos valores </w:t>
-      </w:r>
-      <w:r>
-        <w:t>1</w:t>
-      </w:r>
-      <w:r>
-        <w:t xml:space="preserve"> </w:t>
-      </w:r>
-      <w:r>
-        <w:t>a</w:t>
-      </w:r>
-      <w:r>
-        <w:t xml:space="preserve"> </w:t>
-      </w:r>
-      <w:r>
-        <w:t>3</w:t>
-      </w:r>
-      <w:r>
-        <w:t xml:space="preserve"> e isso atingiria </w:t>
-      </w:r>
-      <w:r>
-        <w:t>25</w:t>
-      </w:r>
-      <w:r>
-        <w:t>% da meta</w:t>
-      </w:r>
-      <w:r>
-        <w:t>;</w:t>
+        <w:rPr>
+          <w:rFonts w:ascii="Arial" w:hAnsi="Arial" w:cs="Arial"/>
+          <w:color w:val="000000" w:themeColor="text1"/>
+          <w:sz w:val="24"/>
+          <w:szCs w:val="24"/>
+        </w:rPr>
+        <w:t>estando dentro dos valores 1 a 3 e isso atingiria 25% da meta;</w:t>
       </w:r>
     </w:p>
     <w:p>
-      <w:proofErr w:type="gramStart"/>
+      <w:pPr>
+        <w:pStyle w:val="PargrafodaLista"/>
+        <w:numPr>
+          <w:ilvl w:val="0"/>
+          <w:numId w:val="13"/>
+        </w:numPr>
+        <w:spacing w:before="0" w:after="0" w:line="360" w:lineRule="auto"/>
+        <w:jc w:val="both"/>
+        <w:rPr>
+          <w:rFonts w:ascii="Arial" w:hAnsi="Arial" w:cs="Arial"/>
+          <w:color w:val="000000" w:themeColor="text1"/>
+          <w:sz w:val="24"/>
+          <w:szCs w:val="24"/>
+        </w:rPr>
+      </w:pPr>
       <w:r>
-        <w:t>uma faixa de classificação</w:t>
+        <w:rPr>
+          <w:rFonts w:ascii="Arial" w:hAnsi="Arial" w:cs="Arial"/>
+          <w:color w:val="000000" w:themeColor="text1"/>
+          <w:sz w:val="24"/>
+          <w:szCs w:val="24"/>
+        </w:rPr>
+        <w:t xml:space="preserve">uma faixa </w:t>
       </w:r>
       <w:r>
-        <w:t xml:space="preserve"> mediano</w:t>
-      </w:r>
-      <w:proofErr w:type="gramEnd"/>
-      <w:r>
-        <w:t xml:space="preserve"> </w:t>
+        <w:rPr>
+          <w:rFonts w:ascii="Arial" w:hAnsi="Arial" w:cs="Arial"/>
+          <w:color w:val="000000" w:themeColor="text1"/>
+          <w:sz w:val="24"/>
+          <w:szCs w:val="24"/>
+        </w:rPr>
+        <w:t>na cor laranja, de classificação mediano</w:t>
       </w:r>
       <w:r>
-        <w:t xml:space="preserve">na cor </w:t>
+        <w:rPr>
+          <w:rFonts w:ascii="Arial" w:hAnsi="Arial" w:cs="Arial"/>
+          <w:color w:val="000000" w:themeColor="text1"/>
+          <w:sz w:val="24"/>
+          <w:szCs w:val="24"/>
+        </w:rPr>
+        <w:t xml:space="preserve">, </w:t>
       </w:r>
       <w:r>
-        <w:t>laranja</w:t>
+        <w:rPr>
+          <w:rFonts w:ascii="Arial" w:hAnsi="Arial" w:cs="Arial"/>
+          <w:color w:val="000000" w:themeColor="text1"/>
+          <w:sz w:val="24"/>
+          <w:szCs w:val="24"/>
+        </w:rPr>
+        <w:t>estando dentro dos valores 4 a 5 e isso atingiria 50% da meta;</w:t>
+      </w:r>
+    </w:p>
+    <w:p>
+      <w:pPr>
+        <w:pStyle w:val="PargrafodaLista"/>
+        <w:numPr>
+          <w:ilvl w:val="0"/>
+          <w:numId w:val="13"/>
+        </w:numPr>
+        <w:spacing w:before="0" w:after="0" w:line="360" w:lineRule="auto"/>
+        <w:jc w:val="both"/>
+        <w:rPr>
+          <w:rFonts w:ascii="Arial" w:hAnsi="Arial" w:cs="Arial"/>
+          <w:color w:val="000000" w:themeColor="text1"/>
+          <w:sz w:val="24"/>
+          <w:szCs w:val="24"/>
+        </w:rPr>
+      </w:pPr>
+      <w:r>
+        <w:rPr>
+          <w:rFonts w:ascii="Arial" w:hAnsi="Arial" w:cs="Arial"/>
+          <w:color w:val="000000" w:themeColor="text1"/>
+          <w:sz w:val="24"/>
+          <w:szCs w:val="24"/>
+        </w:rPr>
+        <w:t>uma faixa na cor amarela, de classificação boa</w:t>
       </w:r>
       <w:r>
+        <w:rPr>
+          <w:rFonts w:ascii="Arial" w:hAnsi="Arial" w:cs="Arial"/>
+          <w:color w:val="000000" w:themeColor="text1"/>
+          <w:sz w:val="24"/>
+          <w:szCs w:val="24"/>
+        </w:rPr>
         <w:t>,</w:t>
       </w:r>
       <w:r>
-        <w:t xml:space="preserve"> </w:t>
-      </w:r>
-      <w:r>
-        <w:t xml:space="preserve">estando dentro dos valores </w:t>
-      </w:r>
-      <w:r>
-        <w:t>4</w:t>
-      </w:r>
-      <w:r>
-        <w:t xml:space="preserve"> </w:t>
-      </w:r>
-      <w:r>
-        <w:t>a</w:t>
-      </w:r>
-      <w:r>
-        <w:t xml:space="preserve"> </w:t>
-      </w:r>
-      <w:r>
-        <w:t>5</w:t>
-      </w:r>
-      <w:r>
-        <w:t xml:space="preserve"> e isso atingiria </w:t>
-      </w:r>
-      <w:r>
-        <w:t>50</w:t>
-      </w:r>
-      <w:r>
-        <w:t>% da meta;</w:t>
+        <w:rPr>
+          <w:rFonts w:ascii="Arial" w:hAnsi="Arial" w:cs="Arial"/>
+          <w:color w:val="000000" w:themeColor="text1"/>
+          <w:sz w:val="24"/>
+          <w:szCs w:val="24"/>
+        </w:rPr>
+        <w:t xml:space="preserve"> estando dentro dos valores 6 a 8 e isso atingiria 75% da meta;</w:t>
       </w:r>
     </w:p>
     <w:p>
+      <w:pPr>
+        <w:pStyle w:val="PargrafodaLista"/>
+        <w:numPr>
+          <w:ilvl w:val="0"/>
+          <w:numId w:val="13"/>
+        </w:numPr>
+        <w:spacing w:before="0" w:after="0" w:line="360" w:lineRule="auto"/>
+        <w:jc w:val="both"/>
+        <w:rPr>
+          <w:rFonts w:ascii="Arial" w:hAnsi="Arial" w:cs="Arial"/>
+          <w:color w:val="000000" w:themeColor="text1"/>
+          <w:sz w:val="24"/>
+          <w:szCs w:val="24"/>
+        </w:rPr>
+      </w:pPr>
       <w:r>
-        <w:t>uma faixa de classificação</w:t>
+        <w:rPr>
+          <w:rFonts w:ascii="Arial" w:hAnsi="Arial" w:cs="Arial"/>
+          <w:color w:val="000000" w:themeColor="text1"/>
+          <w:sz w:val="24"/>
+          <w:szCs w:val="24"/>
+        </w:rPr>
+        <w:t>uma faixa na cor verde, de classificação ideal</w:t>
       </w:r>
       <w:r>
-        <w:t xml:space="preserve"> boa</w:t>
+        <w:rPr>
+          <w:rFonts w:ascii="Arial" w:hAnsi="Arial" w:cs="Arial"/>
+          <w:color w:val="000000" w:themeColor="text1"/>
+          <w:sz w:val="24"/>
+          <w:szCs w:val="24"/>
+        </w:rPr>
+        <w:t xml:space="preserve">, </w:t>
       </w:r>
       <w:r>
-        <w:t xml:space="preserve"> na cor </w:t>
-      </w:r>
-      <w:r>
-        <w:t xml:space="preserve">amarela, </w:t>
-      </w:r>
-      <w:r>
-        <w:t xml:space="preserve">estando dentro dos valores </w:t>
-      </w:r>
-      <w:r>
-        <w:t>6</w:t>
-      </w:r>
-      <w:r>
-        <w:t xml:space="preserve"> a </w:t>
-      </w:r>
-      <w:r>
-        <w:t>8</w:t>
-      </w:r>
-      <w:r>
-        <w:t xml:space="preserve"> e isso atingiria </w:t>
-      </w:r>
-      <w:r>
-        <w:t>75</w:t>
-      </w:r>
-      <w:r>
-        <w:t>% da meta;</w:t>
+        <w:rPr>
+          <w:rFonts w:ascii="Arial" w:hAnsi="Arial" w:cs="Arial"/>
+          <w:color w:val="000000" w:themeColor="text1"/>
+          <w:sz w:val="24"/>
+          <w:szCs w:val="24"/>
+        </w:rPr>
+        <w:t>estando dentro dos valores 9 a 10 e isso atingiria 100% da meta.</w:t>
       </w:r>
     </w:p>
     <w:p>
+      <w:pPr>
+        <w:spacing w:before="0" w:after="0" w:line="360" w:lineRule="auto"/>
+        <w:ind w:firstLine="709"/>
+        <w:jc w:val="both"/>
+        <w:rPr>
+          <w:rFonts w:ascii="Arial" w:hAnsi="Arial" w:cs="Arial"/>
+        </w:rPr>
+      </w:pPr>
       <w:r>
-        <w:t xml:space="preserve"> uma faixa de classificação ideal na cor verde, estando dentro dos valores 9 a 10 e isso atingiria 100% da meta.</w:t>
-      </w:r>
-    </w:p>
-    <w:p/>
-    <w:p>
-      <w:r>
-        <w:t>Assim como se pode observar abaixo:</w:t>
+        <w:rPr>
+          <w:rFonts w:ascii="Arial" w:hAnsi="Arial" w:cs="Arial"/>
+          <w:color w:val="000000" w:themeColor="text1"/>
+          <w:sz w:val="24"/>
+          <w:szCs w:val="24"/>
+        </w:rPr>
+        <w:t>A faixa de analytics ficou dessa forma:</w:t>
       </w:r>
     </w:p>
     <w:p/>
@@ -232,7 +386,7 @@
       </w:tblGrid>
       <w:tr>
         <w:trPr>
-          <w:trHeight w:val="547"/>
+          <w:trHeight w:val="785"/>
         </w:trPr>
         <w:tc>
           <w:tcPr>
@@ -240,6 +394,19 @@
             <w:gridSpan w:val="4"/>
             <w:shd w:val="clear" w:color="auto" w:fill="000000" w:themeFill="text1"/>
           </w:tcPr>
+          <w:p>
+            <w:pPr>
+              <w:jc w:val="center"/>
+              <w:rPr>
+                <w:rFonts w:ascii="Bahnschrift" w:hAnsi="Bahnschrift"/>
+                <w:b/>
+                <w:bCs/>
+                <w:color w:val="FFFFFF" w:themeColor="background1"/>
+                <w:sz w:val="24"/>
+                <w:szCs w:val="24"/>
+              </w:rPr>
+            </w:pPr>
+          </w:p>
           <w:p>
             <w:pPr>
               <w:jc w:val="center"/>
@@ -264,17 +431,43 @@
               <w:t>CLASSIFICAÇÃO</w:t>
             </w:r>
           </w:p>
+          <w:p>
+            <w:pPr>
+              <w:jc w:val="center"/>
+              <w:rPr>
+                <w:rFonts w:ascii="Bahnschrift" w:hAnsi="Bahnschrift"/>
+                <w:b/>
+                <w:bCs/>
+                <w:color w:val="FFFFFF" w:themeColor="background1"/>
+                <w:sz w:val="24"/>
+                <w:szCs w:val="24"/>
+              </w:rPr>
+            </w:pPr>
+          </w:p>
         </w:tc>
       </w:tr>
       <w:tr>
         <w:trPr>
-          <w:trHeight w:val="547"/>
+          <w:trHeight w:val="1077"/>
         </w:trPr>
         <w:tc>
           <w:tcPr>
             <w:tcW w:w="2011" w:type="dxa"/>
             <w:shd w:val="clear" w:color="auto" w:fill="808080" w:themeFill="background1" w:themeFillShade="80"/>
           </w:tcPr>
+          <w:p>
+            <w:pPr>
+              <w:jc w:val="center"/>
+              <w:rPr>
+                <w:rFonts w:ascii="Bahnschrift" w:hAnsi="Bahnschrift"/>
+                <w:b/>
+                <w:bCs/>
+                <w:color w:val="FFFFFF" w:themeColor="background1"/>
+                <w:sz w:val="24"/>
+                <w:szCs w:val="24"/>
+              </w:rPr>
+            </w:pPr>
+          </w:p>
           <w:p>
             <w:pPr>
               <w:jc w:val="center"/>
@@ -298,6 +491,17 @@
               </w:rPr>
               <w:t>CRÍTICO</w:t>
             </w:r>
+            <w:r>
+              <w:rPr>
+                <w:rFonts w:ascii="Bahnschrift" w:hAnsi="Bahnschrift"/>
+                <w:b/>
+                <w:bCs/>
+                <w:color w:val="FFFFFF" w:themeColor="background1"/>
+                <w:sz w:val="24"/>
+                <w:szCs w:val="24"/>
+              </w:rPr>
+              <w:t xml:space="preserve"> - 25%</w:t>
+            </w:r>
           </w:p>
         </w:tc>
         <w:tc>
@@ -305,6 +509,19 @@
             <w:tcW w:w="2013" w:type="dxa"/>
             <w:shd w:val="clear" w:color="auto" w:fill="808080" w:themeFill="background1" w:themeFillShade="80"/>
           </w:tcPr>
+          <w:p>
+            <w:pPr>
+              <w:jc w:val="center"/>
+              <w:rPr>
+                <w:rFonts w:ascii="Bahnschrift" w:hAnsi="Bahnschrift"/>
+                <w:b/>
+                <w:bCs/>
+                <w:color w:val="FFFFFF" w:themeColor="background1"/>
+                <w:sz w:val="24"/>
+                <w:szCs w:val="24"/>
+              </w:rPr>
+            </w:pPr>
+          </w:p>
           <w:p>
             <w:pPr>
               <w:jc w:val="center"/>
@@ -328,6 +545,50 @@
               </w:rPr>
               <w:t>MEDIANO</w:t>
             </w:r>
+            <w:r>
+              <w:rPr>
+                <w:rFonts w:ascii="Bahnschrift" w:hAnsi="Bahnschrift"/>
+                <w:b/>
+                <w:bCs/>
+                <w:color w:val="FFFFFF" w:themeColor="background1"/>
+                <w:sz w:val="24"/>
+                <w:szCs w:val="24"/>
+              </w:rPr>
+              <w:t xml:space="preserve"> </w:t>
+            </w:r>
+            <w:r>
+              <w:rPr>
+                <w:rFonts w:ascii="Bahnschrift" w:hAnsi="Bahnschrift"/>
+                <w:b/>
+                <w:bCs/>
+                <w:color w:val="FFFFFF" w:themeColor="background1"/>
+                <w:sz w:val="24"/>
+                <w:szCs w:val="24"/>
+              </w:rPr>
+              <w:t xml:space="preserve">- </w:t>
+            </w:r>
+            <w:r>
+              <w:rPr>
+                <w:rFonts w:ascii="Bahnschrift" w:hAnsi="Bahnschrift"/>
+                <w:b/>
+                <w:bCs/>
+                <w:color w:val="FFFFFF" w:themeColor="background1"/>
+                <w:sz w:val="24"/>
+                <w:szCs w:val="24"/>
+              </w:rPr>
+              <w:t>50</w:t>
+            </w:r>
+            <w:r>
+              <w:rPr>
+                <w:rFonts w:ascii="Bahnschrift" w:hAnsi="Bahnschrift"/>
+                <w:b/>
+                <w:bCs/>
+                <w:color w:val="FFFFFF" w:themeColor="background1"/>
+                <w:sz w:val="24"/>
+                <w:szCs w:val="24"/>
+              </w:rPr>
+              <w:t>%</w:t>
+            </w:r>
           </w:p>
         </w:tc>
         <w:tc>
@@ -335,6 +596,19 @@
             <w:tcW w:w="3019" w:type="dxa"/>
             <w:shd w:val="clear" w:color="auto" w:fill="808080" w:themeFill="background1" w:themeFillShade="80"/>
           </w:tcPr>
+          <w:p>
+            <w:pPr>
+              <w:jc w:val="center"/>
+              <w:rPr>
+                <w:rFonts w:ascii="Bahnschrift" w:hAnsi="Bahnschrift"/>
+                <w:b/>
+                <w:bCs/>
+                <w:color w:val="FFFFFF" w:themeColor="background1"/>
+                <w:sz w:val="24"/>
+                <w:szCs w:val="24"/>
+              </w:rPr>
+            </w:pPr>
+          </w:p>
           <w:p>
             <w:pPr>
               <w:jc w:val="center"/>
@@ -358,6 +632,17 @@
               </w:rPr>
               <w:t>BOM</w:t>
             </w:r>
+            <w:r>
+              <w:rPr>
+                <w:rFonts w:ascii="Bahnschrift" w:hAnsi="Bahnschrift"/>
+                <w:b/>
+                <w:bCs/>
+                <w:color w:val="FFFFFF" w:themeColor="background1"/>
+                <w:sz w:val="24"/>
+                <w:szCs w:val="24"/>
+              </w:rPr>
+              <w:t xml:space="preserve"> – 75%</w:t>
+            </w:r>
           </w:p>
         </w:tc>
         <w:tc>
@@ -365,6 +650,19 @@
             <w:tcW w:w="3019" w:type="dxa"/>
             <w:shd w:val="clear" w:color="auto" w:fill="808080" w:themeFill="background1" w:themeFillShade="80"/>
           </w:tcPr>
+          <w:p>
+            <w:pPr>
+              <w:jc w:val="center"/>
+              <w:rPr>
+                <w:rFonts w:ascii="Bahnschrift" w:hAnsi="Bahnschrift"/>
+                <w:b/>
+                <w:bCs/>
+                <w:color w:val="FFFFFF" w:themeColor="background1"/>
+                <w:sz w:val="24"/>
+                <w:szCs w:val="24"/>
+              </w:rPr>
+            </w:pPr>
+          </w:p>
           <w:p>
             <w:pPr>
               <w:jc w:val="center"/>
@@ -388,18 +686,42 @@
               </w:rPr>
               <w:t>IDEAL</w:t>
             </w:r>
+            <w:r>
+              <w:rPr>
+                <w:rFonts w:ascii="Bahnschrift" w:hAnsi="Bahnschrift"/>
+                <w:b/>
+                <w:bCs/>
+                <w:color w:val="FFFFFF" w:themeColor="background1"/>
+                <w:sz w:val="24"/>
+                <w:szCs w:val="24"/>
+              </w:rPr>
+              <w:t xml:space="preserve"> – 100%</w:t>
+            </w:r>
           </w:p>
         </w:tc>
       </w:tr>
       <w:tr>
         <w:trPr>
-          <w:trHeight w:val="528"/>
+          <w:trHeight w:val="1226"/>
         </w:trPr>
         <w:tc>
           <w:tcPr>
             <w:tcW w:w="2011" w:type="dxa"/>
             <w:shd w:val="clear" w:color="auto" w:fill="FF0000"/>
           </w:tcPr>
+          <w:p>
+            <w:pPr>
+              <w:jc w:val="center"/>
+              <w:rPr>
+                <w:rFonts w:ascii="Bahnschrift" w:hAnsi="Bahnschrift"/>
+                <w:b/>
+                <w:bCs/>
+                <w:color w:val="FFFFFF" w:themeColor="background1"/>
+                <w:sz w:val="24"/>
+                <w:szCs w:val="24"/>
+              </w:rPr>
+            </w:pPr>
+          </w:p>
           <w:p>
             <w:pPr>
               <w:jc w:val="center"/>
@@ -442,6 +764,19 @@
                 <w:szCs w:val="24"/>
               </w:rPr>
             </w:pPr>
+          </w:p>
+          <w:p>
+            <w:pPr>
+              <w:jc w:val="center"/>
+              <w:rPr>
+                <w:rFonts w:ascii="Bahnschrift" w:hAnsi="Bahnschrift"/>
+                <w:b/>
+                <w:bCs/>
+                <w:color w:val="FFFFFF" w:themeColor="background1"/>
+                <w:sz w:val="24"/>
+                <w:szCs w:val="24"/>
+              </w:rPr>
+            </w:pPr>
             <w:r>
               <w:rPr>
                 <w:rFonts w:ascii="Bahnschrift" w:hAnsi="Bahnschrift"/>
@@ -460,6 +795,19 @@
             <w:tcW w:w="3019" w:type="dxa"/>
             <w:shd w:val="clear" w:color="auto" w:fill="FFFF3F"/>
           </w:tcPr>
+          <w:p>
+            <w:pPr>
+              <w:jc w:val="center"/>
+              <w:rPr>
+                <w:rFonts w:ascii="Bahnschrift" w:hAnsi="Bahnschrift"/>
+                <w:b/>
+                <w:bCs/>
+                <w:color w:val="FFFFFF" w:themeColor="background1"/>
+                <w:sz w:val="24"/>
+                <w:szCs w:val="24"/>
+              </w:rPr>
+            </w:pPr>
+          </w:p>
           <w:p>
             <w:pPr>
               <w:jc w:val="center"/>
@@ -502,6 +850,19 @@
                 <w:szCs w:val="24"/>
               </w:rPr>
             </w:pPr>
+          </w:p>
+          <w:p>
+            <w:pPr>
+              <w:jc w:val="center"/>
+              <w:rPr>
+                <w:rFonts w:ascii="Bahnschrift" w:hAnsi="Bahnschrift"/>
+                <w:b/>
+                <w:bCs/>
+                <w:color w:val="FFFFFF" w:themeColor="background1"/>
+                <w:sz w:val="24"/>
+                <w:szCs w:val="24"/>
+              </w:rPr>
+            </w:pPr>
             <w:r>
               <w:rPr>
                 <w:rFonts w:ascii="Bahnschrift" w:hAnsi="Bahnschrift"/>
@@ -519,19 +880,6 @@
     </w:tbl>
     <w:p/>
     <w:p/>
-    <w:p/>
-    <w:p>
-      <w:pPr>
-        <w:pStyle w:val="Ttulo2"/>
-      </w:pPr>
-    </w:p>
-    <w:p>
-      <w:pPr>
-        <w:rPr>
-          <w:u w:val="single"/>
-        </w:rPr>
-      </w:pPr>
-    </w:p>
     <w:p/>
     <w:sectPr>
       <w:headerReference w:type="even" r:id="rId11"/>
@@ -1605,6 +1953,119 @@
     </w:lvl>
   </w:abstractNum>
   <w:abstractNum w:abstractNumId="9" w15:restartNumberingAfterBreak="0">
+    <w:nsid w:val="610E24CD"/>
+    <w:multiLevelType w:val="hybridMultilevel"/>
+    <w:tmpl w:val="1B841A0A"/>
+    <w:lvl w:ilvl="0" w:tplc="0416000B">
+      <w:start w:val="1"/>
+      <w:numFmt w:val="bullet"/>
+      <w:lvlText w:val=""/>
+      <w:lvlJc w:val="left"/>
+      <w:pPr>
+        <w:ind w:left="1429" w:hanging="360"/>
+      </w:pPr>
+      <w:rPr>
+        <w:rFonts w:ascii="Wingdings" w:hAnsi="Wingdings" w:hint="default"/>
+      </w:rPr>
+    </w:lvl>
+    <w:lvl w:ilvl="1" w:tplc="04160003" w:tentative="1">
+      <w:start w:val="1"/>
+      <w:numFmt w:val="bullet"/>
+      <w:lvlText w:val="o"/>
+      <w:lvlJc w:val="left"/>
+      <w:pPr>
+        <w:ind w:left="2149" w:hanging="360"/>
+      </w:pPr>
+      <w:rPr>
+        <w:rFonts w:ascii="Courier New" w:hAnsi="Courier New" w:cs="Courier New" w:hint="default"/>
+      </w:rPr>
+    </w:lvl>
+    <w:lvl w:ilvl="2" w:tplc="04160005" w:tentative="1">
+      <w:start w:val="1"/>
+      <w:numFmt w:val="bullet"/>
+      <w:lvlText w:val=""/>
+      <w:lvlJc w:val="left"/>
+      <w:pPr>
+        <w:ind w:left="2869" w:hanging="360"/>
+      </w:pPr>
+      <w:rPr>
+        <w:rFonts w:ascii="Wingdings" w:hAnsi="Wingdings" w:hint="default"/>
+      </w:rPr>
+    </w:lvl>
+    <w:lvl w:ilvl="3" w:tplc="04160001" w:tentative="1">
+      <w:start w:val="1"/>
+      <w:numFmt w:val="bullet"/>
+      <w:lvlText w:val=""/>
+      <w:lvlJc w:val="left"/>
+      <w:pPr>
+        <w:ind w:left="3589" w:hanging="360"/>
+      </w:pPr>
+      <w:rPr>
+        <w:rFonts w:ascii="Symbol" w:hAnsi="Symbol" w:hint="default"/>
+      </w:rPr>
+    </w:lvl>
+    <w:lvl w:ilvl="4" w:tplc="04160003" w:tentative="1">
+      <w:start w:val="1"/>
+      <w:numFmt w:val="bullet"/>
+      <w:lvlText w:val="o"/>
+      <w:lvlJc w:val="left"/>
+      <w:pPr>
+        <w:ind w:left="4309" w:hanging="360"/>
+      </w:pPr>
+      <w:rPr>
+        <w:rFonts w:ascii="Courier New" w:hAnsi="Courier New" w:cs="Courier New" w:hint="default"/>
+      </w:rPr>
+    </w:lvl>
+    <w:lvl w:ilvl="5" w:tplc="04160005" w:tentative="1">
+      <w:start w:val="1"/>
+      <w:numFmt w:val="bullet"/>
+      <w:lvlText w:val=""/>
+      <w:lvlJc w:val="left"/>
+      <w:pPr>
+        <w:ind w:left="5029" w:hanging="360"/>
+      </w:pPr>
+      <w:rPr>
+        <w:rFonts w:ascii="Wingdings" w:hAnsi="Wingdings" w:hint="default"/>
+      </w:rPr>
+    </w:lvl>
+    <w:lvl w:ilvl="6" w:tplc="04160001" w:tentative="1">
+      <w:start w:val="1"/>
+      <w:numFmt w:val="bullet"/>
+      <w:lvlText w:val=""/>
+      <w:lvlJc w:val="left"/>
+      <w:pPr>
+        <w:ind w:left="5749" w:hanging="360"/>
+      </w:pPr>
+      <w:rPr>
+        <w:rFonts w:ascii="Symbol" w:hAnsi="Symbol" w:hint="default"/>
+      </w:rPr>
+    </w:lvl>
+    <w:lvl w:ilvl="7" w:tplc="04160003" w:tentative="1">
+      <w:start w:val="1"/>
+      <w:numFmt w:val="bullet"/>
+      <w:lvlText w:val="o"/>
+      <w:lvlJc w:val="left"/>
+      <w:pPr>
+        <w:ind w:left="6469" w:hanging="360"/>
+      </w:pPr>
+      <w:rPr>
+        <w:rFonts w:ascii="Courier New" w:hAnsi="Courier New" w:cs="Courier New" w:hint="default"/>
+      </w:rPr>
+    </w:lvl>
+    <w:lvl w:ilvl="8" w:tplc="04160005" w:tentative="1">
+      <w:start w:val="1"/>
+      <w:numFmt w:val="bullet"/>
+      <w:lvlText w:val=""/>
+      <w:lvlJc w:val="left"/>
+      <w:pPr>
+        <w:ind w:left="7189" w:hanging="360"/>
+      </w:pPr>
+      <w:rPr>
+        <w:rFonts w:ascii="Wingdings" w:hAnsi="Wingdings" w:hint="default"/>
+      </w:rPr>
+    </w:lvl>
+  </w:abstractNum>
+  <w:abstractNum w:abstractNumId="10" w15:restartNumberingAfterBreak="0">
     <w:nsid w:val="66657C08"/>
     <w:multiLevelType w:val="hybridMultilevel"/>
     <w:tmpl w:val="3594E386"/>
@@ -1690,7 +2151,7 @@
       </w:pPr>
     </w:lvl>
   </w:abstractNum>
-  <w:abstractNum w:abstractNumId="10" w15:restartNumberingAfterBreak="0">
+  <w:abstractNum w:abstractNumId="11" w15:restartNumberingAfterBreak="0">
     <w:nsid w:val="6A801195"/>
     <w:multiLevelType w:val="multilevel"/>
     <w:tmpl w:val="898C4D9A"/>
@@ -1776,7 +2237,7 @@
       </w:pPr>
     </w:lvl>
   </w:abstractNum>
-  <w:abstractNum w:abstractNumId="11" w15:restartNumberingAfterBreak="0">
+  <w:abstractNum w:abstractNumId="12" w15:restartNumberingAfterBreak="0">
     <w:nsid w:val="6E9775B8"/>
     <w:multiLevelType w:val="hybridMultilevel"/>
     <w:tmpl w:val="E4320994"/>
@@ -1896,7 +2357,7 @@
     <w:abstractNumId w:val="5"/>
   </w:num>
   <w:num w:numId="3" w16cid:durableId="2034652596">
-    <w:abstractNumId w:val="9"/>
+    <w:abstractNumId w:val="10"/>
   </w:num>
   <w:num w:numId="4" w16cid:durableId="122122112">
     <w:abstractNumId w:val="7"/>
@@ -1914,7 +2375,7 @@
     <w:abstractNumId w:val="1"/>
   </w:num>
   <w:num w:numId="9" w16cid:durableId="1529180895">
-    <w:abstractNumId w:val="10"/>
+    <w:abstractNumId w:val="11"/>
   </w:num>
   <w:num w:numId="10" w16cid:durableId="768353864">
     <w:abstractNumId w:val="8"/>
@@ -1923,7 +2384,10 @@
     <w:abstractNumId w:val="0"/>
   </w:num>
   <w:num w:numId="12" w16cid:durableId="224070927">
-    <w:abstractNumId w:val="11"/>
+    <w:abstractNumId w:val="12"/>
+  </w:num>
+  <w:num w:numId="13" w16cid:durableId="1308321233">
+    <w:abstractNumId w:val="9"/>
   </w:num>
 </w:numbering>
 </file>
@@ -3075,30 +3539,6 @@
 </file>
 
 <file path=customXml/item1.xml><?xml version="1.0" encoding="utf-8"?>
-<b:Sources xmlns:b="http://schemas.openxmlformats.org/officeDocument/2006/bibliography" xmlns="http://schemas.openxmlformats.org/officeDocument/2006/bibliography" SelectedStyle="\APASixthEditionOfficeOnline.xsl" StyleName="APA" Version="6"/>
-</file>
-
-<file path=customXml/item2.xml><?xml version="1.0" encoding="utf-8"?>
-<?mso-contentType ?>
-<FormTemplates xmlns="http://schemas.microsoft.com/sharepoint/v3/contenttype/forms">
-  <Display>DocumentLibraryForm</Display>
-  <Edit>DocumentLibraryForm</Edit>
-  <New>DocumentLibraryForm</New>
-</FormTemplates>
-</file>
-
-<file path=customXml/item3.xml><?xml version="1.0" encoding="utf-8"?>
-<p:properties xmlns:p="http://schemas.microsoft.com/office/2006/metadata/properties" xmlns:xsi="http://www.w3.org/2001/XMLSchema-instance" xmlns:pc="http://schemas.microsoft.com/office/infopath/2007/PartnerControls">
-  <documentManagement>
-    <lcf76f155ced4ddcb4097134ff3c332f xmlns="0a53ad5e-08cc-4fba-9df9-747b79db3e02">
-      <Terms xmlns="http://schemas.microsoft.com/office/infopath/2007/PartnerControls"/>
-    </lcf76f155ced4ddcb4097134ff3c332f>
-    <TaxCatchAll xmlns="99f50afe-28e2-457c-9852-048361d66aad" xsi:nil="true"/>
-  </documentManagement>
-</p:properties>
-</file>
-
-<file path=customXml/item4.xml><?xml version="1.0" encoding="utf-8"?>
 <ct:contentTypeSchema xmlns:ct="http://schemas.microsoft.com/office/2006/metadata/contentType" xmlns:ma="http://schemas.microsoft.com/office/2006/metadata/properties/metaAttributes" ct:_="" ma:_="" ma:contentTypeName="Documento" ma:contentTypeID="0x0101007F8ECE7139958D46ABEDA89D12B90CBF" ma:contentTypeVersion="12" ma:contentTypeDescription="Crie um novo documento." ma:contentTypeScope="" ma:versionID="504e4214042ae000646439f7e69e4742">
   <xsd:schema xmlns:xsd="http://www.w3.org/2001/XMLSchema" xmlns:xs="http://www.w3.org/2001/XMLSchema" xmlns:p="http://schemas.microsoft.com/office/2006/metadata/properties" xmlns:ns2="0a53ad5e-08cc-4fba-9df9-747b79db3e02" xmlns:ns3="99f50afe-28e2-457c-9852-048361d66aad" targetNamespace="http://schemas.microsoft.com/office/2006/metadata/properties" ma:root="true" ma:fieldsID="858e620b6131f334f565d79b87bb2368" ns2:_="" ns3:_="">
     <xsd:import namespace="0a53ad5e-08cc-4fba-9df9-747b79db3e02"/>
@@ -3293,34 +3733,31 @@
 </ct:contentTypeSchema>
 </file>
 
-<file path=customXml/itemProps1.xml><?xml version="1.0" encoding="utf-8"?>
-<ds:datastoreItem xmlns:ds="http://schemas.openxmlformats.org/officeDocument/2006/customXml" ds:itemID="{43C36E59-8586-4352-8310-158AD4E65655}">
-  <ds:schemaRefs>
-    <ds:schemaRef ds:uri="http://schemas.openxmlformats.org/officeDocument/2006/bibliography"/>
-  </ds:schemaRefs>
-</ds:datastoreItem>
+<file path=customXml/item2.xml><?xml version="1.0" encoding="utf-8"?>
+<p:properties xmlns:p="http://schemas.microsoft.com/office/2006/metadata/properties" xmlns:xsi="http://www.w3.org/2001/XMLSchema-instance" xmlns:pc="http://schemas.microsoft.com/office/infopath/2007/PartnerControls">
+  <documentManagement>
+    <lcf76f155ced4ddcb4097134ff3c332f xmlns="0a53ad5e-08cc-4fba-9df9-747b79db3e02">
+      <Terms xmlns="http://schemas.microsoft.com/office/infopath/2007/PartnerControls"/>
+    </lcf76f155ced4ddcb4097134ff3c332f>
+    <TaxCatchAll xmlns="99f50afe-28e2-457c-9852-048361d66aad" xsi:nil="true"/>
+  </documentManagement>
+</p:properties>
 </file>
 
-<file path=customXml/itemProps2.xml><?xml version="1.0" encoding="utf-8"?>
-<ds:datastoreItem xmlns:ds="http://schemas.openxmlformats.org/officeDocument/2006/customXml" ds:itemID="{B52C9AD5-4F18-4494-A12B-C11EA8399E21}">
-  <ds:schemaRefs>
-    <ds:schemaRef ds:uri="http://schemas.microsoft.com/sharepoint/v3/contenttype/forms"/>
-  </ds:schemaRefs>
-</ds:datastoreItem>
+<file path=customXml/item3.xml><?xml version="1.0" encoding="utf-8"?>
+<?mso-contentType ?>
+<FormTemplates xmlns="http://schemas.microsoft.com/sharepoint/v3/contenttype/forms">
+  <Display>DocumentLibraryForm</Display>
+  <Edit>DocumentLibraryForm</Edit>
+  <New>DocumentLibraryForm</New>
+</FormTemplates>
 </file>
 
-<file path=customXml/itemProps3.xml><?xml version="1.0" encoding="utf-8"?>
-<ds:datastoreItem xmlns:ds="http://schemas.openxmlformats.org/officeDocument/2006/customXml" ds:itemID="{79054B02-B215-46AC-9176-544339E93661}">
-  <ds:schemaRefs>
-    <ds:schemaRef ds:uri="http://schemas.microsoft.com/office/2006/metadata/properties"/>
-    <ds:schemaRef ds:uri="http://schemas.microsoft.com/office/infopath/2007/PartnerControls"/>
-    <ds:schemaRef ds:uri="0a53ad5e-08cc-4fba-9df9-747b79db3e02"/>
-    <ds:schemaRef ds:uri="99f50afe-28e2-457c-9852-048361d66aad"/>
-  </ds:schemaRefs>
-</ds:datastoreItem>
+<file path=customXml/item4.xml><?xml version="1.0" encoding="utf-8"?>
+<b:Sources xmlns:b="http://schemas.openxmlformats.org/officeDocument/2006/bibliography" xmlns="http://schemas.openxmlformats.org/officeDocument/2006/bibliography" SelectedStyle="\APASixthEditionOfficeOnline.xsl" StyleName="APA" Version="6"/>
 </file>
 
-<file path=customXml/itemProps4.xml><?xml version="1.0" encoding="utf-8"?>
+<file path=customXml/itemProps1.xml><?xml version="1.0" encoding="utf-8"?>
 <ds:datastoreItem xmlns:ds="http://schemas.openxmlformats.org/officeDocument/2006/customXml" ds:itemID="{8B299A9B-9EFB-406E-955B-E4E23C7F5805}">
   <ds:schemaRefs>
     <ds:schemaRef ds:uri="http://schemas.microsoft.com/office/2006/metadata/contentType"/>
@@ -3337,4 +3774,31 @@
     <ds:schemaRef ds:uri="http://schemas.microsoft.com/internal/obd"/>
   </ds:schemaRefs>
 </ds:datastoreItem>
+</file>
+
+<file path=customXml/itemProps2.xml><?xml version="1.0" encoding="utf-8"?>
+<ds:datastoreItem xmlns:ds="http://schemas.openxmlformats.org/officeDocument/2006/customXml" ds:itemID="{79054B02-B215-46AC-9176-544339E93661}">
+  <ds:schemaRefs>
+    <ds:schemaRef ds:uri="http://schemas.microsoft.com/office/2006/metadata/properties"/>
+    <ds:schemaRef ds:uri="http://schemas.microsoft.com/office/infopath/2007/PartnerControls"/>
+    <ds:schemaRef ds:uri="0a53ad5e-08cc-4fba-9df9-747b79db3e02"/>
+    <ds:schemaRef ds:uri="99f50afe-28e2-457c-9852-048361d66aad"/>
+  </ds:schemaRefs>
+</ds:datastoreItem>
+</file>
+
+<file path=customXml/itemProps3.xml><?xml version="1.0" encoding="utf-8"?>
+<ds:datastoreItem xmlns:ds="http://schemas.openxmlformats.org/officeDocument/2006/customXml" ds:itemID="{B52C9AD5-4F18-4494-A12B-C11EA8399E21}">
+  <ds:schemaRefs>
+    <ds:schemaRef ds:uri="http://schemas.microsoft.com/sharepoint/v3/contenttype/forms"/>
+  </ds:schemaRefs>
+</ds:datastoreItem>
+</file>
+
+<file path=customXml/itemProps4.xml><?xml version="1.0" encoding="utf-8"?>
+<ds:datastoreItem xmlns:ds="http://schemas.openxmlformats.org/officeDocument/2006/customXml" ds:itemID="{43C36E59-8586-4352-8310-158AD4E65655}">
+  <ds:schemaRefs>
+    <ds:schemaRef ds:uri="http://schemas.openxmlformats.org/officeDocument/2006/bibliography"/>
+  </ds:schemaRefs>
+</ds:datastoreItem>
 </file>
</xml_diff>